<commit_message>
Add grahamscan final rev1
</commit_message>
<xml_diff>
--- a/Lab 4/Project_4_Part_1_QuickHull.docx
+++ b/Lab 4/Project_4_Part_1_QuickHull.docx
@@ -171,6 +171,85 @@
         <w:t>be graphed as a small circle (radius 2 or 3) and the convex hull you obtained should be on the graph too. (if you wish you may use colors)</w:t>
       </w:r>
       <w:bookmarkEnd w:id="1"/>
+    </w:p>
+    <w:p>
+      <w:r>
+        <w:drawing>
+          <wp:inline distT="0" distB="0" distL="0" distR="0" wp14:anchorId="22009331" wp14:editId="0B1B7727">
+            <wp:extent cx="5010849" cy="4953691"/>
+            <wp:effectExtent l="0" t="0" r="0" b="0"/>
+            <wp:docPr id="1" name="Picture 1" descr="Chart, scatter chart&#10;&#10;Description automatically generated"/>
+            <wp:cNvGraphicFramePr>
+              <a:graphicFrameLocks xmlns:a="http://schemas.openxmlformats.org/drawingml/2006/main" noChangeAspect="1"/>
+            </wp:cNvGraphicFramePr>
+            <a:graphic xmlns:a="http://schemas.openxmlformats.org/drawingml/2006/main">
+              <a:graphicData uri="http://schemas.openxmlformats.org/drawingml/2006/picture">
+                <pic:pic xmlns:pic="http://schemas.openxmlformats.org/drawingml/2006/picture">
+                  <pic:nvPicPr>
+                    <pic:cNvPr id="1" name="Picture 1" descr="Chart, scatter chart&#10;&#10;Description automatically generated"/>
+                    <pic:cNvPicPr/>
+                  </pic:nvPicPr>
+                  <pic:blipFill>
+                    <a:blip r:embed="rId4"/>
+                    <a:stretch>
+                      <a:fillRect/>
+                    </a:stretch>
+                  </pic:blipFill>
+                  <pic:spPr>
+                    <a:xfrm>
+                      <a:off x="0" y="0"/>
+                      <a:ext cx="5010849" cy="4953691"/>
+                    </a:xfrm>
+                    <a:prstGeom prst="rect">
+                      <a:avLst/>
+                    </a:prstGeom>
+                  </pic:spPr>
+                </pic:pic>
+              </a:graphicData>
+            </a:graphic>
+          </wp:inline>
+        </w:drawing>
+      </w:r>
+    </w:p>
+    <w:p>
+      <w:r>
+        <w:lastRenderedPageBreak/>
+        <w:drawing>
+          <wp:inline distT="0" distB="0" distL="0" distR="0" wp14:anchorId="79B95DBF" wp14:editId="574E690A">
+            <wp:extent cx="4877481" cy="4877481"/>
+            <wp:effectExtent l="0" t="0" r="0" b="0"/>
+            <wp:docPr id="2" name="Picture 2" descr="Chart, scatter chart&#10;&#10;Description automatically generated"/>
+            <wp:cNvGraphicFramePr>
+              <a:graphicFrameLocks xmlns:a="http://schemas.openxmlformats.org/drawingml/2006/main" noChangeAspect="1"/>
+            </wp:cNvGraphicFramePr>
+            <a:graphic xmlns:a="http://schemas.openxmlformats.org/drawingml/2006/main">
+              <a:graphicData uri="http://schemas.openxmlformats.org/drawingml/2006/picture">
+                <pic:pic xmlns:pic="http://schemas.openxmlformats.org/drawingml/2006/picture">
+                  <pic:nvPicPr>
+                    <pic:cNvPr id="2" name="Picture 2" descr="Chart, scatter chart&#10;&#10;Description automatically generated"/>
+                    <pic:cNvPicPr/>
+                  </pic:nvPicPr>
+                  <pic:blipFill>
+                    <a:blip r:embed="rId5"/>
+                    <a:stretch>
+                      <a:fillRect/>
+                    </a:stretch>
+                  </pic:blipFill>
+                  <pic:spPr>
+                    <a:xfrm>
+                      <a:off x="0" y="0"/>
+                      <a:ext cx="4877481" cy="4877481"/>
+                    </a:xfrm>
+                    <a:prstGeom prst="rect">
+                      <a:avLst/>
+                    </a:prstGeom>
+                  </pic:spPr>
+                </pic:pic>
+              </a:graphicData>
+            </a:graphic>
+          </wp:inline>
+        </w:drawing>
+      </w:r>
     </w:p>
     <w:sectPr>
       <w:pgSz w:w="12240" w:h="15840"/>

</xml_diff>